<commit_message>
save changes to HW10
</commit_message>
<xml_diff>
--- a/Homeworks/HW10/PM592_HW10.docx
+++ b/Homeworks/HW10/PM592_HW10.docx
@@ -974,6 +974,7 @@
         </w:rPr>
         <w:t xml:space="preserve">A study was performed on the number of live births among women living in Fiji. Investigators wanted to determine factors related to the number of live births in this population. The data is located in </w:t>
       </w:r>
+      <w:proofErr w:type="spellStart"/>
       <w:r>
         <w:rPr>
           <w:rFonts w:eastAsia="MS Mincho" w:cstheme="minorHAnsi"/>
@@ -992,6 +993,7 @@
         </w:rPr>
         <w:t>.dta</w:t>
       </w:r>
+      <w:proofErr w:type="spellEnd"/>
       <w:r>
         <w:rPr>
           <w:rFonts w:eastAsia="MS Mincho" w:cstheme="minorHAnsi"/>
@@ -1959,6 +1961,7 @@
       <w:r>
         <w:rPr>
           <w:rFonts w:ascii="Courier New" w:eastAsia="Times New Roman" w:hAnsi="Courier New" w:cs="Courier New"/>
+          <w:noProof/>
           <w:color w:val="FF0000"/>
           <w:sz w:val="18"/>
           <w:szCs w:val="18"/>
@@ -2077,6 +2080,7 @@
       <w:r>
         <w:rPr>
           <w:rFonts w:ascii="Courier New" w:eastAsia="Times New Roman" w:hAnsi="Courier New" w:cs="Courier New"/>
+          <w:noProof/>
           <w:color w:val="FF0000"/>
           <w:sz w:val="18"/>
           <w:szCs w:val="18"/>
@@ -2170,14 +2174,7 @@
             <w:rFonts w:ascii="Cambria Math" w:eastAsia="Times New Roman" w:hAnsi="Cambria Math" w:cs="Calibri"/>
             <w:color w:val="000000"/>
           </w:rPr>
-          <m:t>p&lt;0.01;</m:t>
-        </m:r>
-        <m:r>
-          <w:rPr>
-            <w:rFonts w:ascii="Cambria Math" w:eastAsia="Times New Roman" w:hAnsi="Cambria Math" w:cs="Calibri"/>
-            <w:color w:val="000000"/>
-          </w:rPr>
-          <m:t>p&lt;0.01</m:t>
+          <m:t>p&lt;0.01;p&lt;0.01</m:t>
         </m:r>
       </m:oMath>
       <w:r>
@@ -2298,8 +2295,17 @@
                 <w:rFonts w:ascii="Calibri" w:eastAsia="Times New Roman" w:hAnsi="Calibri" w:cs="Calibri"/>
                 <w:color w:val="000000"/>
               </w:rPr>
-              <w:t xml:space="preserve"> [7 points] Provide the LR chi-square and p-value for the effect of education on rate of live births, including an interpretation of the effect of education. Use the </w:t>
+              <w:t xml:space="preserve"> [7 points] Provide the LR chi-square and p-value for the effect of education on rate of live births, including an interpretation of the effect of education. </w:t>
             </w:r>
+            <w:bookmarkStart w:id="0" w:name="_GoBack"/>
+            <w:r>
+              <w:rPr>
+                <w:rFonts w:ascii="Calibri" w:eastAsia="Times New Roman" w:hAnsi="Calibri" w:cs="Calibri"/>
+                <w:color w:val="000000"/>
+              </w:rPr>
+              <w:t xml:space="preserve">Use the </w:t>
+            </w:r>
+            <w:proofErr w:type="spellStart"/>
             <w:r>
               <w:rPr>
                 <w:rFonts w:ascii="Calibri" w:eastAsia="Times New Roman" w:hAnsi="Calibri" w:cs="Calibri"/>
@@ -2307,6 +2313,7 @@
               </w:rPr>
               <w:t>emmeans</w:t>
             </w:r>
+            <w:proofErr w:type="spellEnd"/>
             <w:r>
               <w:rPr>
                 <w:rFonts w:ascii="Calibri" w:eastAsia="Times New Roman" w:hAnsi="Calibri" w:cs="Calibri"/>
@@ -2341,7 +2348,15 @@
                 <w:rFonts w:ascii="Calibri" w:eastAsia="Times New Roman" w:hAnsi="Calibri" w:cs="Calibri"/>
                 <w:color w:val="000000"/>
               </w:rPr>
-              <w:t xml:space="preserve"> of live births per woman by education level. Do GOF statistics indicate this model fits well?</w:t>
+              <w:t xml:space="preserve"> of live births per woman by education level</w:t>
+            </w:r>
+            <w:bookmarkEnd w:id="0"/>
+            <w:r>
+              <w:rPr>
+                <w:rFonts w:ascii="Calibri" w:eastAsia="Times New Roman" w:hAnsi="Calibri" w:cs="Calibri"/>
+                <w:color w:val="000000"/>
+              </w:rPr>
+              <w:t>. Do GOF statistics indicate this model fits well?</w:t>
             </w:r>
           </w:p>
         </w:tc>
@@ -2513,8 +2528,6 @@
         </w:rPr>
         <w:t xml:space="preserve"> in which education was encoded as a dummy variable set</w:t>
       </w:r>
-      <w:bookmarkStart w:id="0" w:name="_GoBack"/>
-      <w:bookmarkEnd w:id="0"/>
       <w:r>
         <w:rPr>
           <w:noProof/>
@@ -2584,25 +2597,7 @@
         <w:rPr>
           <w:noProof/>
         </w:rPr>
-        <w:t>W</w:t>
-      </w:r>
-      <w:r>
-        <w:rPr>
-          <w:noProof/>
-        </w:rPr>
-        <w:t xml:space="preserve">omen with </w:t>
-      </w:r>
-      <w:r>
-        <w:rPr>
-          <w:noProof/>
-        </w:rPr>
-        <w:t>upper</w:t>
-      </w:r>
-      <w:r>
-        <w:rPr>
-          <w:noProof/>
-        </w:rPr>
-        <w:t xml:space="preserve"> primary education are expected to have </w:t>
+        <w:t xml:space="preserve">Women with upper primary education are expected to have </w:t>
       </w:r>
       <m:oMath>
         <m:sSup>
@@ -2630,14 +2625,7 @@
                 <w:rFonts w:ascii="Cambria Math" w:hAnsi="Cambria Math"/>
                 <w:noProof/>
               </w:rPr>
-              <m:t>-0.</m:t>
-            </m:r>
-            <m:r>
-              <w:rPr>
-                <w:rFonts w:ascii="Cambria Math" w:hAnsi="Cambria Math"/>
-                <w:noProof/>
-              </w:rPr>
-              <m:t>61</m:t>
+              <m:t>-0.61</m:t>
             </m:r>
           </m:sup>
         </m:sSup>
@@ -2646,14 +2634,7 @@
             <w:rFonts w:ascii="Cambria Math" w:hAnsi="Cambria Math"/>
             <w:noProof/>
           </w:rPr>
-          <m:t>=0.</m:t>
-        </m:r>
-        <m:r>
-          <w:rPr>
-            <w:rFonts w:ascii="Cambria Math" w:hAnsi="Cambria Math"/>
-            <w:noProof/>
-          </w:rPr>
-          <m:t>540</m:t>
+          <m:t>=0.540</m:t>
         </m:r>
       </m:oMath>
       <w:r>
@@ -2932,35 +2913,7 @@
           <w:rFonts w:ascii="Calibri" w:eastAsia="Times New Roman" w:hAnsi="Calibri" w:cs="Calibri"/>
           <w:color w:val="000000"/>
         </w:rPr>
-        <w:t xml:space="preserve">According to the Pearson Chi-Square goodness of fit test, and the deviance Chi-Square goodness of fit test, the </w:t>
-      </w:r>
-      <w:r>
-        <w:rPr>
-          <w:rFonts w:ascii="Calibri" w:eastAsia="Times New Roman" w:hAnsi="Calibri" w:cs="Calibri"/>
-          <w:color w:val="000000"/>
-        </w:rPr>
-        <w:t>Poisson regression</w:t>
-      </w:r>
-      <w:r>
-        <w:rPr>
-          <w:rFonts w:ascii="Calibri" w:eastAsia="Times New Roman" w:hAnsi="Calibri" w:cs="Calibri"/>
-          <w:color w:val="000000"/>
-        </w:rPr>
-        <w:t xml:space="preserve"> model </w:t>
-      </w:r>
-      <w:r>
-        <w:rPr>
-          <w:rFonts w:ascii="Calibri" w:eastAsia="Times New Roman" w:hAnsi="Calibri" w:cs="Calibri"/>
-          <w:color w:val="000000"/>
-        </w:rPr>
-        <w:t xml:space="preserve">using education level still </w:t>
-      </w:r>
-      <w:r>
-        <w:rPr>
-          <w:rFonts w:ascii="Calibri" w:eastAsia="Times New Roman" w:hAnsi="Calibri" w:cs="Calibri"/>
-          <w:color w:val="000000"/>
-        </w:rPr>
-        <w:t>seems to deviate from good fit significantly (</w:t>
+        <w:t>According to the Pearson Chi-Square goodness of fit test, and the deviance Chi-Square goodness of fit test, the Poisson regression model using education level still seems to deviate from good fit significantly (</w:t>
       </w:r>
       <m:oMath>
         <m:r>
@@ -3099,12 +3052,48 @@
       </w:pPr>
     </w:p>
     <w:p>
-      <w:r>
+      <w:pPr>
+        <w:spacing w:after="0" w:line="240" w:lineRule="auto"/>
+        <w:rPr>
+          <w:rFonts w:ascii="Calibri" w:eastAsia="Times New Roman" w:hAnsi="Calibri" w:cs="Calibri"/>
+          <w:color w:val="FF0000"/>
+        </w:rPr>
+      </w:pPr>
+      <w:r>
+        <w:rPr>
+          <w:rFonts w:ascii="Calibri" w:eastAsia="Times New Roman" w:hAnsi="Calibri" w:cs="Calibri"/>
+          <w:color w:val="FF0000"/>
+        </w:rPr>
+        <w:t>Need to determine functional form for ‘dur’ (length of marriage). Residence is for sure a categorical (factor) variable, as it has no order.</w:t>
+      </w:r>
+    </w:p>
+    <w:p>
+      <w:pPr>
+        <w:spacing w:after="0" w:line="240" w:lineRule="auto"/>
+        <w:rPr>
+          <w:rFonts w:ascii="Calibri" w:eastAsia="Times New Roman" w:hAnsi="Calibri" w:cs="Calibri"/>
+          <w:color w:val="FF0000"/>
+        </w:rPr>
+      </w:pPr>
+    </w:p>
+    <w:p>
+      <w:pPr>
+        <w:spacing w:after="0" w:line="240" w:lineRule="auto"/>
+        <w:rPr>
+          <w:rFonts w:ascii="Calibri" w:eastAsia="Times New Roman" w:hAnsi="Calibri" w:cs="Calibri"/>
+          <w:color w:val="FF0000"/>
+        </w:rPr>
+      </w:pPr>
+      <w:r>
+        <w:rPr>
+          <w:rFonts w:ascii="Calibri" w:eastAsia="Times New Roman" w:hAnsi="Calibri" w:cs="Calibri"/>
+          <w:color w:val="FF0000"/>
+        </w:rPr>
         <w:drawing>
-          <wp:inline distT="0" distB="0" distL="0" distR="0" wp14:anchorId="793EA531" wp14:editId="73543CF0">
-            <wp:extent cx="4743694" cy="3429176"/>
+          <wp:inline distT="0" distB="0" distL="0" distR="0" wp14:anchorId="49D196C2" wp14:editId="5D3AFB9A">
+            <wp:extent cx="5943600" cy="1711960"/>
             <wp:effectExtent l="0" t="0" r="0" b="0"/>
-            <wp:docPr id="14" name="Picture 14"/>
+            <wp:docPr id="3" name="Picture 3"/>
             <wp:cNvGraphicFramePr>
               <a:graphicFrameLocks xmlns:a="http://schemas.openxmlformats.org/drawingml/2006/main" noChangeAspect="1"/>
             </wp:cNvGraphicFramePr>
@@ -3124,7 +3113,7 @@
                   <pic:spPr>
                     <a:xfrm>
                       <a:off x="0" y="0"/>
-                      <a:ext cx="4743694" cy="3429176"/>
+                      <a:ext cx="5943600" cy="1711960"/>
                     </a:xfrm>
                     <a:prstGeom prst="rect">
                       <a:avLst/>
@@ -3138,12 +3127,54 @@
       </w:r>
     </w:p>
     <w:p>
-      <w:r>
+      <w:pPr>
+        <w:spacing w:after="0" w:line="240" w:lineRule="auto"/>
+        <w:rPr>
+          <w:rFonts w:ascii="Courier New" w:eastAsia="Times New Roman" w:hAnsi="Courier New" w:cs="Courier New"/>
+          <w:color w:val="FF0000"/>
+          <w:sz w:val="18"/>
+          <w:szCs w:val="18"/>
+        </w:rPr>
+      </w:pPr>
+    </w:p>
+    <w:p>
+      <w:pPr>
+        <w:spacing w:after="0" w:line="240" w:lineRule="auto"/>
+        <w:rPr>
+          <w:rFonts w:ascii="Calibri" w:eastAsia="Times New Roman" w:hAnsi="Calibri" w:cs="Calibri"/>
+          <w:color w:val="FF0000"/>
+        </w:rPr>
+      </w:pPr>
+      <w:r>
+        <w:rPr>
+          <w:rFonts w:ascii="Calibri" w:eastAsia="Times New Roman" w:hAnsi="Calibri" w:cs="Calibri"/>
+          <w:color w:val="FF0000"/>
+        </w:rPr>
+        <w:t>It appears that categorical encoding of ‘dur’ significantly improves model fit.</w:t>
+      </w:r>
+    </w:p>
+    <w:p>
+      <w:pPr>
+        <w:spacing w:after="0" w:line="240" w:lineRule="auto"/>
+        <w:ind w:left="547"/>
+        <w:rPr>
+          <w:rFonts w:ascii="Courier New" w:eastAsia="Times New Roman" w:hAnsi="Courier New" w:cs="Courier New"/>
+          <w:color w:val="FF0000"/>
+          <w:sz w:val="18"/>
+          <w:szCs w:val="18"/>
+        </w:rPr>
+      </w:pPr>
+    </w:p>
+    <w:p>
+      <w:r>
+        <w:rPr>
+          <w:noProof/>
+        </w:rPr>
         <w:drawing>
-          <wp:inline distT="0" distB="0" distL="0" distR="0" wp14:anchorId="260513B6" wp14:editId="2BD1E3AB">
-            <wp:extent cx="4470630" cy="1632034"/>
-            <wp:effectExtent l="0" t="0" r="6350" b="6350"/>
-            <wp:docPr id="15" name="Picture 15"/>
+          <wp:inline distT="0" distB="0" distL="0" distR="0" wp14:anchorId="793EA531" wp14:editId="73543CF0">
+            <wp:extent cx="4743694" cy="3429176"/>
+            <wp:effectExtent l="0" t="0" r="0" b="0"/>
+            <wp:docPr id="14" name="Picture 14"/>
             <wp:cNvGraphicFramePr>
               <a:graphicFrameLocks xmlns:a="http://schemas.openxmlformats.org/drawingml/2006/main" noChangeAspect="1"/>
             </wp:cNvGraphicFramePr>
@@ -3163,7 +3194,7 @@
                   <pic:spPr>
                     <a:xfrm>
                       <a:off x="0" y="0"/>
-                      <a:ext cx="4470630" cy="1632034"/>
+                      <a:ext cx="4743694" cy="3429176"/>
                     </a:xfrm>
                     <a:prstGeom prst="rect">
                       <a:avLst/>
@@ -3177,396 +3208,16 @@
       </w:r>
     </w:p>
     <w:p>
-      <w:pPr>
-        <w:rPr>
-          <w:rFonts w:eastAsiaTheme="minorEastAsia"/>
-          <w:noProof/>
-        </w:rPr>
-      </w:pPr>
-      <w:r>
-        <w:t xml:space="preserve">After adjusting for residence and marriage duration the interpretation of the effect of education is as follows: </w:t>
-      </w:r>
-      <w:r>
-        <w:rPr>
-          <w:noProof/>
-        </w:rPr>
-        <w:t xml:space="preserve">women with lower primary education are expected to have </w:t>
-      </w:r>
-      <m:oMath>
-        <m:sSup>
-          <m:sSupPr>
-            <m:ctrlPr>
-              <w:rPr>
-                <w:rFonts w:ascii="Cambria Math" w:hAnsi="Cambria Math"/>
-                <w:i/>
-                <w:noProof/>
-              </w:rPr>
-            </m:ctrlPr>
-          </m:sSupPr>
-          <m:e>
-            <m:r>
-              <w:rPr>
-                <w:rFonts w:ascii="Cambria Math" w:hAnsi="Cambria Math"/>
-                <w:noProof/>
-              </w:rPr>
-              <m:t>e</m:t>
-            </m:r>
-          </m:e>
-          <m:sup>
-            <m:r>
-              <w:rPr>
-                <w:rFonts w:ascii="Cambria Math" w:hAnsi="Cambria Math"/>
-                <w:noProof/>
-              </w:rPr>
-              <m:t>-0.21</m:t>
-            </m:r>
-          </m:sup>
-        </m:sSup>
-        <m:r>
-          <w:rPr>
-            <w:rFonts w:ascii="Cambria Math" w:hAnsi="Cambria Math"/>
-            <w:noProof/>
-          </w:rPr>
-          <m:t>=</m:t>
-        </m:r>
-        <m:r>
-          <w:rPr>
-            <w:rFonts w:ascii="Cambria Math" w:hAnsi="Cambria Math"/>
-            <w:noProof/>
-          </w:rPr>
-          <m:t>1.</m:t>
-        </m:r>
-        <m:r>
-          <w:rPr>
-            <w:rFonts w:ascii="Cambria Math" w:hAnsi="Cambria Math"/>
-            <w:noProof/>
-          </w:rPr>
-          <m:t>0</m:t>
-        </m:r>
-        <m:r>
-          <w:rPr>
-            <w:rFonts w:ascii="Cambria Math" w:hAnsi="Cambria Math"/>
-            <w:noProof/>
-          </w:rPr>
-          <m:t>6</m:t>
-        </m:r>
-      </m:oMath>
-      <w:r>
-        <w:rPr>
-          <w:rFonts w:eastAsiaTheme="minorEastAsia"/>
-          <w:noProof/>
-        </w:rPr>
-        <w:t xml:space="preserve"> times the mean number of live births per woman that is expected for women with no education (p </w:t>
-      </w:r>
-      <w:r>
-        <w:rPr>
-          <w:rFonts w:eastAsiaTheme="minorEastAsia"/>
-          <w:noProof/>
-        </w:rPr>
-        <w:t>=</w:t>
-      </w:r>
-      <w:r>
-        <w:rPr>
-          <w:rFonts w:eastAsiaTheme="minorEastAsia"/>
-          <w:noProof/>
-        </w:rPr>
-        <w:t xml:space="preserve"> 0.00</w:t>
-      </w:r>
-      <w:r>
-        <w:rPr>
-          <w:rFonts w:eastAsiaTheme="minorEastAsia"/>
-          <w:noProof/>
-        </w:rPr>
-        <w:t>6</w:t>
-      </w:r>
-      <w:r>
-        <w:rPr>
-          <w:rFonts w:eastAsiaTheme="minorEastAsia"/>
-          <w:noProof/>
-        </w:rPr>
-        <w:t>)</w:t>
-      </w:r>
-      <w:r>
-        <w:rPr>
-          <w:rFonts w:eastAsiaTheme="minorEastAsia"/>
-          <w:noProof/>
-        </w:rPr>
-        <w:t>, adjusting for residence and marriage duration</w:t>
-      </w:r>
-      <w:r>
-        <w:rPr>
-          <w:rFonts w:eastAsiaTheme="minorEastAsia"/>
-          <w:noProof/>
-        </w:rPr>
-        <w:t xml:space="preserve">. </w:t>
-      </w:r>
-      <w:r>
-        <w:rPr>
-          <w:noProof/>
-        </w:rPr>
-        <w:t xml:space="preserve">Women with upper primary education are expected to have </w:t>
-      </w:r>
-      <m:oMath>
-        <m:sSup>
-          <m:sSupPr>
-            <m:ctrlPr>
-              <w:rPr>
-                <w:rFonts w:ascii="Cambria Math" w:hAnsi="Cambria Math"/>
-                <w:i/>
-                <w:noProof/>
-              </w:rPr>
-            </m:ctrlPr>
-          </m:sSupPr>
-          <m:e>
-            <m:r>
-              <w:rPr>
-                <w:rFonts w:ascii="Cambria Math" w:hAnsi="Cambria Math"/>
-                <w:noProof/>
-              </w:rPr>
-              <m:t>e</m:t>
-            </m:r>
-          </m:e>
-          <m:sup>
-            <m:r>
-              <w:rPr>
-                <w:rFonts w:ascii="Cambria Math" w:hAnsi="Cambria Math"/>
-                <w:noProof/>
-              </w:rPr>
-              <m:t>-0.</m:t>
-            </m:r>
-            <m:r>
-              <w:rPr>
-                <w:rFonts w:ascii="Cambria Math" w:hAnsi="Cambria Math"/>
-                <w:noProof/>
-              </w:rPr>
-              <m:t>095</m:t>
-            </m:r>
-          </m:sup>
-        </m:sSup>
-        <m:r>
-          <w:rPr>
-            <w:rFonts w:ascii="Cambria Math" w:hAnsi="Cambria Math"/>
-            <w:noProof/>
-          </w:rPr>
-          <m:t>=0.</m:t>
-        </m:r>
-        <m:r>
-          <w:rPr>
-            <w:rFonts w:ascii="Cambria Math" w:hAnsi="Cambria Math"/>
-            <w:noProof/>
-          </w:rPr>
-          <m:t>91</m:t>
-        </m:r>
-        <m:r>
-          <w:rPr>
-            <w:rFonts w:ascii="Cambria Math" w:hAnsi="Cambria Math"/>
-            <w:noProof/>
-          </w:rPr>
-          <m:t>0</m:t>
-        </m:r>
-      </m:oMath>
-      <w:r>
-        <w:rPr>
-          <w:rFonts w:eastAsiaTheme="minorEastAsia"/>
-          <w:noProof/>
-        </w:rPr>
-        <w:t xml:space="preserve"> times the mean number of live births per woman that is expected for women with no education (p &lt; 0.001)</w:t>
-      </w:r>
-      <w:r>
-        <w:rPr>
-          <w:rFonts w:eastAsiaTheme="minorEastAsia"/>
-          <w:noProof/>
-        </w:rPr>
-        <w:t>, adjusting for residence and marriage duration</w:t>
-      </w:r>
-      <w:r>
-        <w:rPr>
-          <w:rFonts w:eastAsiaTheme="minorEastAsia"/>
-          <w:noProof/>
-        </w:rPr>
-        <w:t xml:space="preserve">. Finally, women with secondary education or higher are expected to have </w:t>
-      </w:r>
-      <m:oMath>
-        <m:sSup>
-          <m:sSupPr>
-            <m:ctrlPr>
-              <w:rPr>
-                <w:rFonts w:ascii="Cambria Math" w:eastAsiaTheme="minorEastAsia" w:hAnsi="Cambria Math"/>
-                <w:i/>
-                <w:noProof/>
-              </w:rPr>
-            </m:ctrlPr>
-          </m:sSupPr>
-          <m:e>
-            <m:r>
-              <w:rPr>
-                <w:rFonts w:ascii="Cambria Math" w:eastAsiaTheme="minorEastAsia" w:hAnsi="Cambria Math"/>
-                <w:noProof/>
-              </w:rPr>
-              <m:t>e</m:t>
-            </m:r>
-          </m:e>
-          <m:sup>
-            <m:r>
-              <w:rPr>
-                <w:rFonts w:ascii="Cambria Math" w:eastAsiaTheme="minorEastAsia" w:hAnsi="Cambria Math"/>
-                <w:noProof/>
-              </w:rPr>
-              <m:t>-</m:t>
-            </m:r>
-            <m:r>
-              <w:rPr>
-                <w:rFonts w:ascii="Cambria Math" w:eastAsiaTheme="minorEastAsia" w:hAnsi="Cambria Math"/>
-                <w:noProof/>
-              </w:rPr>
-              <m:t>0.406</m:t>
-            </m:r>
-          </m:sup>
-        </m:sSup>
-        <m:r>
-          <w:rPr>
-            <w:rFonts w:ascii="Cambria Math" w:eastAsiaTheme="minorEastAsia" w:hAnsi="Cambria Math"/>
-            <w:noProof/>
-          </w:rPr>
-          <m:t>=0.</m:t>
-        </m:r>
-        <m:r>
-          <w:rPr>
-            <w:rFonts w:ascii="Cambria Math" w:eastAsiaTheme="minorEastAsia" w:hAnsi="Cambria Math"/>
-            <w:noProof/>
-          </w:rPr>
-          <m:t>667</m:t>
-        </m:r>
-      </m:oMath>
-      <w:r>
-        <w:rPr>
-          <w:rFonts w:eastAsiaTheme="minorEastAsia"/>
-          <w:noProof/>
-        </w:rPr>
-        <w:t xml:space="preserve"> times the mean number of live births per woman that is expected for women with no education</w:t>
-      </w:r>
-      <w:r>
-        <w:rPr>
-          <w:rFonts w:eastAsiaTheme="minorEastAsia"/>
-          <w:noProof/>
-        </w:rPr>
-        <w:t>, adjusting for residence and marriage duration</w:t>
-      </w:r>
-      <w:r>
-        <w:rPr>
-          <w:rFonts w:eastAsiaTheme="minorEastAsia"/>
-          <w:noProof/>
-        </w:rPr>
-        <w:t xml:space="preserve">. Overall, education level is significantly associated with </w:t>
-      </w:r>
-      <w:r>
-        <w:rPr>
-          <w:rFonts w:eastAsiaTheme="minorEastAsia"/>
-          <w:noProof/>
-        </w:rPr>
-        <w:t xml:space="preserve">expected rate of live births </w:t>
-      </w:r>
-      <w:r>
-        <w:rPr>
-          <w:rFonts w:eastAsiaTheme="minorEastAsia"/>
-          <w:noProof/>
-        </w:rPr>
-        <w:t>(</w:t>
-      </w:r>
-      <m:oMath>
-        <m:sSubSup>
-          <m:sSubSupPr>
-            <m:ctrlPr>
-              <w:rPr>
-                <w:rFonts w:ascii="Cambria Math" w:eastAsiaTheme="minorEastAsia" w:hAnsi="Cambria Math"/>
-                <w:i/>
-                <w:noProof/>
-              </w:rPr>
-            </m:ctrlPr>
-          </m:sSubSupPr>
-          <m:e>
-            <m:r>
-              <w:rPr>
-                <w:rFonts w:ascii="Cambria Math" w:eastAsiaTheme="minorEastAsia" w:hAnsi="Cambria Math"/>
-                <w:noProof/>
-              </w:rPr>
-              <m:t>χ</m:t>
-            </m:r>
-          </m:e>
-          <m:sub>
-            <m:r>
-              <w:rPr>
-                <w:rFonts w:ascii="Cambria Math" w:eastAsiaTheme="minorEastAsia" w:hAnsi="Cambria Math"/>
-                <w:noProof/>
-              </w:rPr>
-              <m:t>2</m:t>
-            </m:r>
-          </m:sub>
-          <m:sup>
-            <m:r>
-              <w:rPr>
-                <w:rFonts w:ascii="Cambria Math" w:eastAsiaTheme="minorEastAsia" w:hAnsi="Cambria Math"/>
-                <w:noProof/>
-              </w:rPr>
-              <m:t>2</m:t>
-            </m:r>
-          </m:sup>
-        </m:sSubSup>
-        <m:r>
-          <w:rPr>
-            <w:rFonts w:ascii="Cambria Math" w:eastAsiaTheme="minorEastAsia" w:hAnsi="Cambria Math"/>
-            <w:noProof/>
-          </w:rPr>
-          <m:t>=</m:t>
-        </m:r>
-        <m:r>
-          <w:rPr>
-            <w:rFonts w:ascii="Cambria Math" w:eastAsiaTheme="minorEastAsia" w:hAnsi="Cambria Math"/>
-            <w:noProof/>
-          </w:rPr>
-          <m:t>2241</m:t>
-        </m:r>
-        <m:r>
-          <w:rPr>
-            <w:rFonts w:ascii="Cambria Math" w:eastAsiaTheme="minorEastAsia" w:hAnsi="Cambria Math"/>
-            <w:noProof/>
-          </w:rPr>
-          <m:t>, p&lt;0.001</m:t>
-        </m:r>
-      </m:oMath>
-      <w:r>
-        <w:rPr>
-          <w:rFonts w:eastAsiaTheme="minorEastAsia"/>
-          <w:noProof/>
-        </w:rPr>
-        <w:t>)</w:t>
-      </w:r>
-      <w:r>
-        <w:rPr>
-          <w:rFonts w:eastAsiaTheme="minorEastAsia"/>
-          <w:noProof/>
-        </w:rPr>
-        <w:t xml:space="preserve">. </w:t>
-      </w:r>
-    </w:p>
-    <w:p>
-      <w:pPr>
-        <w:rPr>
-          <w:rFonts w:eastAsiaTheme="minorEastAsia"/>
-          <w:noProof/>
-        </w:rPr>
-      </w:pPr>
-      <w:r>
-        <w:rPr>
-          <w:rFonts w:eastAsiaTheme="minorEastAsia"/>
+      <w:r>
+        <w:rPr>
           <w:noProof/>
         </w:rPr>
         <w:lastRenderedPageBreak/>
         <w:drawing>
-          <wp:inline distT="0" distB="0" distL="0" distR="0" wp14:anchorId="3459F487" wp14:editId="53C9AF2E">
-            <wp:extent cx="5943600" cy="2835275"/>
-            <wp:effectExtent l="0" t="0" r="0" b="0"/>
-            <wp:docPr id="16" name="Picture 16"/>
+          <wp:inline distT="0" distB="0" distL="0" distR="0" wp14:anchorId="260513B6" wp14:editId="2BD1E3AB">
+            <wp:extent cx="4470630" cy="1632034"/>
+            <wp:effectExtent l="0" t="0" r="6350" b="6350"/>
+            <wp:docPr id="15" name="Picture 15"/>
             <wp:cNvGraphicFramePr>
               <a:graphicFrameLocks xmlns:a="http://schemas.openxmlformats.org/drawingml/2006/main" noChangeAspect="1"/>
             </wp:cNvGraphicFramePr>
@@ -3586,6 +3237,302 @@
                   <pic:spPr>
                     <a:xfrm>
                       <a:off x="0" y="0"/>
+                      <a:ext cx="4470630" cy="1632034"/>
+                    </a:xfrm>
+                    <a:prstGeom prst="rect">
+                      <a:avLst/>
+                    </a:prstGeom>
+                  </pic:spPr>
+                </pic:pic>
+              </a:graphicData>
+            </a:graphic>
+          </wp:inline>
+        </w:drawing>
+      </w:r>
+    </w:p>
+    <w:p>
+      <w:pPr>
+        <w:rPr>
+          <w:rFonts w:eastAsiaTheme="minorEastAsia"/>
+          <w:noProof/>
+        </w:rPr>
+      </w:pPr>
+      <w:r>
+        <w:t xml:space="preserve">After adjusting for residence and marriage duration the interpretation of the effect of education is as follows: </w:t>
+      </w:r>
+      <w:r>
+        <w:rPr>
+          <w:noProof/>
+        </w:rPr>
+        <w:t xml:space="preserve">women with lower primary education are expected to have </w:t>
+      </w:r>
+      <m:oMath>
+        <m:sSup>
+          <m:sSupPr>
+            <m:ctrlPr>
+              <w:rPr>
+                <w:rFonts w:ascii="Cambria Math" w:hAnsi="Cambria Math"/>
+                <w:i/>
+                <w:noProof/>
+              </w:rPr>
+            </m:ctrlPr>
+          </m:sSupPr>
+          <m:e>
+            <m:r>
+              <w:rPr>
+                <w:rFonts w:ascii="Cambria Math" w:hAnsi="Cambria Math"/>
+                <w:noProof/>
+              </w:rPr>
+              <m:t>e</m:t>
+            </m:r>
+          </m:e>
+          <m:sup>
+            <m:r>
+              <w:rPr>
+                <w:rFonts w:ascii="Cambria Math" w:hAnsi="Cambria Math"/>
+                <w:noProof/>
+              </w:rPr>
+              <m:t>-0.21</m:t>
+            </m:r>
+          </m:sup>
+        </m:sSup>
+        <m:r>
+          <w:rPr>
+            <w:rFonts w:ascii="Cambria Math" w:hAnsi="Cambria Math"/>
+            <w:noProof/>
+          </w:rPr>
+          <m:t>=1.06</m:t>
+        </m:r>
+      </m:oMath>
+      <w:r>
+        <w:rPr>
+          <w:rFonts w:eastAsiaTheme="minorEastAsia"/>
+          <w:noProof/>
+        </w:rPr>
+        <w:t xml:space="preserve"> times the mean number of live births per woman that is expected for women with no education (p = 0.006), adjusting for residence and marriage duration. </w:t>
+      </w:r>
+      <w:r>
+        <w:rPr>
+          <w:noProof/>
+        </w:rPr>
+        <w:t xml:space="preserve">Women with upper primary education are expected to have </w:t>
+      </w:r>
+      <m:oMath>
+        <m:sSup>
+          <m:sSupPr>
+            <m:ctrlPr>
+              <w:rPr>
+                <w:rFonts w:ascii="Cambria Math" w:hAnsi="Cambria Math"/>
+                <w:i/>
+                <w:noProof/>
+              </w:rPr>
+            </m:ctrlPr>
+          </m:sSupPr>
+          <m:e>
+            <m:r>
+              <w:rPr>
+                <w:rFonts w:ascii="Cambria Math" w:hAnsi="Cambria Math"/>
+                <w:noProof/>
+              </w:rPr>
+              <m:t>e</m:t>
+            </m:r>
+          </m:e>
+          <m:sup>
+            <m:r>
+              <w:rPr>
+                <w:rFonts w:ascii="Cambria Math" w:hAnsi="Cambria Math"/>
+                <w:noProof/>
+              </w:rPr>
+              <m:t>-0.095</m:t>
+            </m:r>
+          </m:sup>
+        </m:sSup>
+        <m:r>
+          <w:rPr>
+            <w:rFonts w:ascii="Cambria Math" w:hAnsi="Cambria Math"/>
+            <w:noProof/>
+          </w:rPr>
+          <m:t>=0.910</m:t>
+        </m:r>
+      </m:oMath>
+      <w:r>
+        <w:rPr>
+          <w:rFonts w:eastAsiaTheme="minorEastAsia"/>
+          <w:noProof/>
+        </w:rPr>
+        <w:t xml:space="preserve"> times the mean number of live births per woman that is expected for women with no education (p &lt; 0.001), adjusting for residence and marriage duration. Finally, women with secondary education or higher are expected to have </w:t>
+      </w:r>
+      <m:oMath>
+        <m:sSup>
+          <m:sSupPr>
+            <m:ctrlPr>
+              <w:rPr>
+                <w:rFonts w:ascii="Cambria Math" w:eastAsiaTheme="minorEastAsia" w:hAnsi="Cambria Math"/>
+                <w:i/>
+                <w:noProof/>
+              </w:rPr>
+            </m:ctrlPr>
+          </m:sSupPr>
+          <m:e>
+            <m:r>
+              <w:rPr>
+                <w:rFonts w:ascii="Cambria Math" w:eastAsiaTheme="minorEastAsia" w:hAnsi="Cambria Math"/>
+                <w:noProof/>
+              </w:rPr>
+              <m:t>e</m:t>
+            </m:r>
+          </m:e>
+          <m:sup>
+            <m:r>
+              <w:rPr>
+                <w:rFonts w:ascii="Cambria Math" w:eastAsiaTheme="minorEastAsia" w:hAnsi="Cambria Math"/>
+                <w:noProof/>
+              </w:rPr>
+              <m:t>-0.406</m:t>
+            </m:r>
+          </m:sup>
+        </m:sSup>
+        <m:r>
+          <w:rPr>
+            <w:rFonts w:ascii="Cambria Math" w:eastAsiaTheme="minorEastAsia" w:hAnsi="Cambria Math"/>
+            <w:noProof/>
+          </w:rPr>
+          <m:t>=0.667</m:t>
+        </m:r>
+      </m:oMath>
+      <w:r>
+        <w:rPr>
+          <w:rFonts w:eastAsiaTheme="minorEastAsia"/>
+          <w:noProof/>
+        </w:rPr>
+        <w:t xml:space="preserve"> times the mean number of live births per woman that is expected for women with no education</w:t>
+      </w:r>
+      <w:r>
+        <w:rPr>
+          <w:rFonts w:eastAsiaTheme="minorEastAsia"/>
+          <w:noProof/>
+        </w:rPr>
+        <w:t>, adjusting for residence and marriage duration</w:t>
+      </w:r>
+      <w:r>
+        <w:rPr>
+          <w:rFonts w:eastAsiaTheme="minorEastAsia"/>
+          <w:noProof/>
+        </w:rPr>
+        <w:t xml:space="preserve">. Overall, education level is significantly associated with </w:t>
+      </w:r>
+      <w:r>
+        <w:rPr>
+          <w:rFonts w:eastAsiaTheme="minorEastAsia"/>
+          <w:noProof/>
+        </w:rPr>
+        <w:t xml:space="preserve">expected rate of live births </w:t>
+      </w:r>
+      <w:r>
+        <w:rPr>
+          <w:rFonts w:eastAsiaTheme="minorEastAsia"/>
+          <w:noProof/>
+        </w:rPr>
+        <w:t>(</w:t>
+      </w:r>
+      <m:oMath>
+        <m:sSubSup>
+          <m:sSubSupPr>
+            <m:ctrlPr>
+              <w:rPr>
+                <w:rFonts w:ascii="Cambria Math" w:eastAsiaTheme="minorEastAsia" w:hAnsi="Cambria Math"/>
+                <w:i/>
+                <w:noProof/>
+              </w:rPr>
+            </m:ctrlPr>
+          </m:sSubSupPr>
+          <m:e>
+            <m:r>
+              <w:rPr>
+                <w:rFonts w:ascii="Cambria Math" w:eastAsiaTheme="minorEastAsia" w:hAnsi="Cambria Math"/>
+                <w:noProof/>
+              </w:rPr>
+              <m:t>χ</m:t>
+            </m:r>
+          </m:e>
+          <m:sub>
+            <m:r>
+              <w:rPr>
+                <w:rFonts w:ascii="Cambria Math" w:eastAsiaTheme="minorEastAsia" w:hAnsi="Cambria Math"/>
+                <w:noProof/>
+              </w:rPr>
+              <m:t>2</m:t>
+            </m:r>
+          </m:sub>
+          <m:sup>
+            <m:r>
+              <w:rPr>
+                <w:rFonts w:ascii="Cambria Math" w:eastAsiaTheme="minorEastAsia" w:hAnsi="Cambria Math"/>
+                <w:noProof/>
+              </w:rPr>
+              <m:t>2</m:t>
+            </m:r>
+          </m:sup>
+        </m:sSubSup>
+        <m:r>
+          <w:rPr>
+            <w:rFonts w:ascii="Cambria Math" w:eastAsiaTheme="minorEastAsia" w:hAnsi="Cambria Math"/>
+            <w:noProof/>
+          </w:rPr>
+          <m:t>=2241, p&lt;0.001</m:t>
+        </m:r>
+      </m:oMath>
+      <w:r>
+        <w:rPr>
+          <w:rFonts w:eastAsiaTheme="minorEastAsia"/>
+          <w:noProof/>
+        </w:rPr>
+        <w:t>)</w:t>
+      </w:r>
+      <w:r>
+        <w:rPr>
+          <w:rFonts w:eastAsiaTheme="minorEastAsia"/>
+          <w:noProof/>
+        </w:rPr>
+        <w:t xml:space="preserve">. </w:t>
+      </w:r>
+    </w:p>
+    <w:p>
+      <w:pPr>
+        <w:rPr>
+          <w:rFonts w:eastAsiaTheme="minorEastAsia"/>
+          <w:noProof/>
+        </w:rPr>
+      </w:pPr>
+      <w:r>
+        <w:rPr>
+          <w:rFonts w:eastAsiaTheme="minorEastAsia"/>
+          <w:noProof/>
+        </w:rPr>
+        <w:drawing>
+          <wp:inline distT="0" distB="0" distL="0" distR="0" wp14:anchorId="3459F487" wp14:editId="53C9AF2E">
+            <wp:extent cx="5943600" cy="2835275"/>
+            <wp:effectExtent l="0" t="0" r="0" b="0"/>
+            <wp:docPr id="16" name="Picture 16"/>
+            <wp:cNvGraphicFramePr>
+              <a:graphicFrameLocks xmlns:a="http://schemas.openxmlformats.org/drawingml/2006/main" noChangeAspect="1"/>
+            </wp:cNvGraphicFramePr>
+            <a:graphic xmlns:a="http://schemas.openxmlformats.org/drawingml/2006/main">
+              <a:graphicData uri="http://schemas.openxmlformats.org/drawingml/2006/picture">
+                <pic:pic xmlns:pic="http://schemas.openxmlformats.org/drawingml/2006/picture">
+                  <pic:nvPicPr>
+                    <pic:cNvPr id="1" name=""/>
+                    <pic:cNvPicPr/>
+                  </pic:nvPicPr>
+                  <pic:blipFill>
+                    <a:blip r:embed="rId15"/>
+                    <a:stretch>
+                      <a:fillRect/>
+                    </a:stretch>
+                  </pic:blipFill>
+                  <pic:spPr>
+                    <a:xfrm>
+                      <a:off x="0" y="0"/>
                       <a:ext cx="5943600" cy="2835275"/>
                     </a:xfrm>
                     <a:prstGeom prst="rect">
@@ -3640,6 +3587,7 @@
           <w:rFonts w:eastAsiaTheme="minorEastAsia"/>
           <w:noProof/>
         </w:rPr>
+        <w:lastRenderedPageBreak/>
         <w:drawing>
           <wp:inline distT="0" distB="0" distL="0" distR="0" wp14:anchorId="1A074485" wp14:editId="55897EFB">
             <wp:extent cx="2508250" cy="2051050"/>
@@ -3656,7 +3604,7 @@
                     <pic:cNvPicPr/>
                   </pic:nvPicPr>
                   <pic:blipFill rotWithShape="1">
-                    <a:blip r:embed="rId15"/>
+                    <a:blip r:embed="rId16"/>
                     <a:srcRect t="1824"/>
                     <a:stretch/>
                   </pic:blipFill>
@@ -3710,14 +3658,7 @@
           <w:rFonts w:ascii="Calibri" w:eastAsia="Times New Roman" w:hAnsi="Calibri" w:cs="Calibri"/>
           <w:color w:val="000000"/>
         </w:rPr>
-        <w:t xml:space="preserve">adjusting for residence and education level </w:t>
-      </w:r>
-      <w:r>
-        <w:rPr>
-          <w:rFonts w:ascii="Calibri" w:eastAsia="Times New Roman" w:hAnsi="Calibri" w:cs="Calibri"/>
-          <w:color w:val="000000"/>
-        </w:rPr>
-        <w:t>still seems to deviate from good fit significantly (</w:t>
+        <w:t>adjusting for residence and education level still seems to deviate from good fit significantly (</w:t>
       </w:r>
       <m:oMath>
         <m:r>
@@ -3725,21 +3666,7 @@
             <w:rFonts w:ascii="Cambria Math" w:eastAsia="Times New Roman" w:hAnsi="Cambria Math" w:cs="Calibri"/>
             <w:color w:val="000000"/>
           </w:rPr>
-          <m:t>p&lt;0.01</m:t>
-        </m:r>
-        <m:r>
-          <w:rPr>
-            <w:rFonts w:ascii="Cambria Math" w:eastAsia="Times New Roman" w:hAnsi="Cambria Math" w:cs="Calibri"/>
-            <w:color w:val="000000"/>
-          </w:rPr>
-          <m:t xml:space="preserve">, </m:t>
-        </m:r>
-        <m:r>
-          <w:rPr>
-            <w:rFonts w:ascii="Cambria Math" w:eastAsia="Times New Roman" w:hAnsi="Cambria Math" w:cs="Calibri"/>
-            <w:color w:val="000000"/>
-          </w:rPr>
-          <m:t>p&lt;0.01</m:t>
+          <m:t>p&lt;0.01, p&lt;0.01</m:t>
         </m:r>
       </m:oMath>
       <w:r>
@@ -4038,6 +3965,7 @@
         </w:rPr>
         <w:t xml:space="preserve">Use the same data to run a negative binomial regression with the offset option on the full model (with all covariates). Note: in the </w:t>
       </w:r>
+      <w:proofErr w:type="spellStart"/>
       <w:proofErr w:type="gramStart"/>
       <w:r>
         <w:rPr>
@@ -4048,6 +3976,7 @@
         </w:rPr>
         <w:t>glm.nb</w:t>
       </w:r>
+      <w:proofErr w:type="spellEnd"/>
       <w:proofErr w:type="gramEnd"/>
       <w:r>
         <w:rPr>
@@ -4237,6 +4166,7 @@
       <w:r>
         <w:rPr>
           <w:rFonts w:ascii="Calibri" w:eastAsia="Times New Roman" w:hAnsi="Calibri" w:cs="Calibri"/>
+          <w:noProof/>
           <w:color w:val="FF0000"/>
         </w:rPr>
         <w:drawing>
@@ -4255,7 +4185,7 @@
                     <pic:cNvPicPr/>
                   </pic:nvPicPr>
                   <pic:blipFill>
-                    <a:blip r:embed="rId16"/>
+                    <a:blip r:embed="rId17"/>
                     <a:stretch>
                       <a:fillRect/>
                     </a:stretch>
@@ -4316,7 +4246,23 @@
           <w:rFonts w:eastAsia="MS Mincho" w:cstheme="minorHAnsi"/>
           <w:lang w:eastAsia="ja-JP"/>
         </w:rPr>
-        <w:t xml:space="preserve"> adds to the model is the overdispersion factor, which allows for more variance in the</w:t>
+        <w:t xml:space="preserve"> adds to the model is the overdisper</w:t>
+      </w:r>
+      <w:proofErr w:type="spellStart"/>
+      <w:r>
+        <w:rPr>
+          <w:rFonts w:eastAsia="MS Mincho" w:cstheme="minorHAnsi"/>
+          <w:lang w:eastAsia="ja-JP"/>
+        </w:rPr>
+        <w:t>sion</w:t>
+      </w:r>
+      <w:proofErr w:type="spellEnd"/>
+      <w:r>
+        <w:rPr>
+          <w:rFonts w:eastAsia="MS Mincho" w:cstheme="minorHAnsi"/>
+          <w:lang w:eastAsia="ja-JP"/>
+        </w:rPr>
+        <w:t xml:space="preserve"> factor, which allows for more variance in the</w:t>
       </w:r>
       <w:r>
         <w:rPr>
@@ -4840,7 +4786,7 @@
       </w:r>
     </w:p>
     <w:sectPr>
-      <w:footerReference w:type="default" r:id="rId17"/>
+      <w:footerReference w:type="default" r:id="rId18"/>
       <w:pgSz w:w="12240" w:h="15840"/>
       <w:pgMar w:top="1440" w:right="1440" w:bottom="1440" w:left="1440" w:header="720" w:footer="720" w:gutter="0"/>
       <w:cols w:space="720"/>

</xml_diff>

<commit_message>
making fixes to hw 10
</commit_message>
<xml_diff>
--- a/Homeworks/HW10/PM592_HW10.docx
+++ b/Homeworks/HW10/PM592_HW10.docx
@@ -2295,15 +2295,7 @@
                 <w:rFonts w:ascii="Calibri" w:eastAsia="Times New Roman" w:hAnsi="Calibri" w:cs="Calibri"/>
                 <w:color w:val="000000"/>
               </w:rPr>
-              <w:t xml:space="preserve"> [7 points] Provide the LR chi-square and p-value for the effect of education on rate of live births, including an interpretation of the effect of education. </w:t>
-            </w:r>
-            <w:bookmarkStart w:id="0" w:name="_GoBack"/>
-            <w:r>
-              <w:rPr>
-                <w:rFonts w:ascii="Calibri" w:eastAsia="Times New Roman" w:hAnsi="Calibri" w:cs="Calibri"/>
-                <w:color w:val="000000"/>
-              </w:rPr>
-              <w:t xml:space="preserve">Use the </w:t>
+              <w:t xml:space="preserve"> [7 points] Provide the LR chi-square and p-value for the effect of education on rate of live births, including an interpretation of the effect of education. Use the </w:t>
             </w:r>
             <w:proofErr w:type="spellStart"/>
             <w:r>
@@ -2348,15 +2340,7 @@
                 <w:rFonts w:ascii="Calibri" w:eastAsia="Times New Roman" w:hAnsi="Calibri" w:cs="Calibri"/>
                 <w:color w:val="000000"/>
               </w:rPr>
-              <w:t xml:space="preserve"> of live births per woman by education level</w:t>
-            </w:r>
-            <w:bookmarkEnd w:id="0"/>
-            <w:r>
-              <w:rPr>
-                <w:rFonts w:ascii="Calibri" w:eastAsia="Times New Roman" w:hAnsi="Calibri" w:cs="Calibri"/>
-                <w:color w:val="000000"/>
-              </w:rPr>
-              <w:t>. Do GOF statistics indicate this model fits well?</w:t>
+              <w:t xml:space="preserve"> of live births per woman by education level. Do GOF statistics indicate this model fits well?</w:t>
             </w:r>
           </w:p>
         </w:tc>
@@ -2506,7 +2490,27 @@
         <w:rPr>
           <w:noProof/>
         </w:rPr>
-        <w:t>). I will use the dummy variable set to represent education.</w:t>
+        <w:t xml:space="preserve">). </w:t>
+      </w:r>
+      <w:r>
+        <w:rPr>
+          <w:noProof/>
+          <w:highlight w:val="yellow"/>
+        </w:rPr>
+        <w:t>I</w:t>
+      </w:r>
+      <w:r>
+        <w:rPr>
+          <w:noProof/>
+        </w:rPr>
+        <w:t xml:space="preserve"> </w:t>
+      </w:r>
+      <w:r>
+        <w:rPr>
+          <w:noProof/>
+          <w:highlight w:val="yellow"/>
+        </w:rPr>
+        <w:t>will use the dummy variable set to represent education.</w:t>
       </w:r>
     </w:p>
     <w:p>
@@ -2797,6 +2801,7 @@
       <w:pPr>
         <w:rPr>
           <w:noProof/>
+          <w:color w:val="0070C0"/>
         </w:rPr>
       </w:pPr>
       <w:r>
@@ -2805,6 +2810,21 @@
           <w:noProof/>
         </w:rPr>
         <w:t>The expected rate of live births for each education level are shown below:</w:t>
+      </w:r>
+      <w:r>
+        <w:rPr>
+          <w:rFonts w:eastAsiaTheme="minorEastAsia"/>
+          <w:noProof/>
+        </w:rPr>
+        <w:t xml:space="preserve"> </w:t>
+      </w:r>
+      <w:r>
+        <w:rPr>
+          <w:rFonts w:eastAsiaTheme="minorEastAsia"/>
+          <w:noProof/>
+          <w:color w:val="0070C0"/>
+        </w:rPr>
+        <w:t>(The results are transformed from the log-scale because parameter type = “response” was provided. If this is not specified, the results will be given on the log scale.)</w:t>
       </w:r>
     </w:p>
     <w:p>
@@ -2981,6 +3001,7 @@
                 <w:rFonts w:ascii="Calibri" w:eastAsia="Times New Roman" w:hAnsi="Calibri" w:cs="Calibri"/>
                 <w:color w:val="000000"/>
               </w:rPr>
+              <w:lastRenderedPageBreak/>
               <w:t> </w:t>
             </w:r>
           </w:p>
@@ -3025,15 +3046,7 @@
                 <w:rFonts w:ascii="Calibri" w:eastAsia="Times New Roman" w:hAnsi="Calibri" w:cs="Calibri"/>
                 <w:color w:val="000000"/>
               </w:rPr>
-              <w:t xml:space="preserve"> [7 points] Provide the LR chi-square and p-value for the effect of education on rate of live births, adjusting for residence and marriage duration. Include an interpretation of the effect of education. Output the margins for education level and provide a professionally formatted table </w:t>
-            </w:r>
-            <w:r>
-              <w:rPr>
-                <w:rFonts w:ascii="Calibri" w:eastAsia="Times New Roman" w:hAnsi="Calibri" w:cs="Calibri"/>
-                <w:color w:val="000000"/>
-              </w:rPr>
-              <w:lastRenderedPageBreak/>
-              <w:t>that shows the difference between the adjusted live birth rates from 1d, compared to the unadjusted live birth rates in 1c. Do GOF statistics indicate this model fits well?</w:t>
+              <w:t xml:space="preserve"> [7 points] Provide the LR chi-square and p-value for the effect of education on rate of live births, adjusting for residence and marriage duration. Include an interpretation of the effect of education. Output the margins for education level and provide a professionally formatted table that shows the difference between the adjusted live birth rates from 1d, compared to the unadjusted live birth rates in 1c. Do GOF statistics indicate this model fits well?</w:t>
             </w:r>
           </w:p>
         </w:tc>
@@ -3087,6 +3100,7 @@
       <w:r>
         <w:rPr>
           <w:rFonts w:ascii="Calibri" w:eastAsia="Times New Roman" w:hAnsi="Calibri" w:cs="Calibri"/>
+          <w:noProof/>
           <w:color w:val="FF0000"/>
         </w:rPr>
         <w:drawing>
@@ -3156,25 +3170,19 @@
     <w:p>
       <w:pPr>
         <w:spacing w:after="0" w:line="240" w:lineRule="auto"/>
-        <w:ind w:left="547"/>
-        <w:rPr>
-          <w:rFonts w:ascii="Courier New" w:eastAsia="Times New Roman" w:hAnsi="Courier New" w:cs="Courier New"/>
+        <w:rPr>
+          <w:rFonts w:ascii="Calibri" w:eastAsia="Times New Roman" w:hAnsi="Calibri" w:cs="Calibri"/>
           <w:color w:val="FF0000"/>
-          <w:sz w:val="18"/>
-          <w:szCs w:val="18"/>
         </w:rPr>
       </w:pPr>
     </w:p>
     <w:p>
       <w:r>
-        <w:rPr>
-          <w:noProof/>
-        </w:rPr>
         <w:drawing>
-          <wp:inline distT="0" distB="0" distL="0" distR="0" wp14:anchorId="793EA531" wp14:editId="73543CF0">
-            <wp:extent cx="4743694" cy="3429176"/>
+          <wp:inline distT="0" distB="0" distL="0" distR="0" wp14:anchorId="5FACC77B" wp14:editId="026D95A0">
+            <wp:extent cx="4610337" cy="4210266"/>
             <wp:effectExtent l="0" t="0" r="0" b="0"/>
-            <wp:docPr id="14" name="Picture 14"/>
+            <wp:docPr id="4" name="Picture 4"/>
             <wp:cNvGraphicFramePr>
               <a:graphicFrameLocks xmlns:a="http://schemas.openxmlformats.org/drawingml/2006/main" noChangeAspect="1"/>
             </wp:cNvGraphicFramePr>
@@ -3194,7 +3202,7 @@
                   <pic:spPr>
                     <a:xfrm>
                       <a:off x="0" y="0"/>
-                      <a:ext cx="4743694" cy="3429176"/>
+                      <a:ext cx="4610337" cy="4210266"/>
                     </a:xfrm>
                     <a:prstGeom prst="rect">
                       <a:avLst/>
@@ -3209,15 +3217,12 @@
     </w:p>
     <w:p>
       <w:r>
-        <w:rPr>
-          <w:noProof/>
-        </w:rPr>
         <w:lastRenderedPageBreak/>
         <w:drawing>
-          <wp:inline distT="0" distB="0" distL="0" distR="0" wp14:anchorId="260513B6" wp14:editId="2BD1E3AB">
-            <wp:extent cx="4470630" cy="1632034"/>
-            <wp:effectExtent l="0" t="0" r="6350" b="6350"/>
-            <wp:docPr id="15" name="Picture 15"/>
+          <wp:inline distT="0" distB="0" distL="0" distR="0" wp14:anchorId="5CE0FE98" wp14:editId="3E93EFAD">
+            <wp:extent cx="4445228" cy="1574881"/>
+            <wp:effectExtent l="0" t="0" r="0" b="6350"/>
+            <wp:docPr id="5" name="Picture 5"/>
             <wp:cNvGraphicFramePr>
               <a:graphicFrameLocks xmlns:a="http://schemas.openxmlformats.org/drawingml/2006/main" noChangeAspect="1"/>
             </wp:cNvGraphicFramePr>
@@ -3237,7 +3242,7 @@
                   <pic:spPr>
                     <a:xfrm>
                       <a:off x="0" y="0"/>
-                      <a:ext cx="4470630" cy="1632034"/>
+                      <a:ext cx="4445228" cy="1574881"/>
                     </a:xfrm>
                     <a:prstGeom prst="rect">
                       <a:avLst/>
@@ -3273,6 +3278,7 @@
               <w:rPr>
                 <w:rFonts w:ascii="Cambria Math" w:hAnsi="Cambria Math"/>
                 <w:i/>
+                <w:strike/>
                 <w:noProof/>
               </w:rPr>
             </m:ctrlPr>
@@ -3281,6 +3287,7 @@
             <m:r>
               <w:rPr>
                 <w:rFonts w:ascii="Cambria Math" w:hAnsi="Cambria Math"/>
+                <w:strike/>
                 <w:noProof/>
               </w:rPr>
               <m:t>e</m:t>
@@ -3290,9 +3297,56 @@
             <m:r>
               <w:rPr>
                 <w:rFonts w:ascii="Cambria Math" w:hAnsi="Cambria Math"/>
+                <w:strike/>
                 <w:noProof/>
               </w:rPr>
               <m:t>-0.21</m:t>
+            </m:r>
+          </m:sup>
+        </m:sSup>
+        <m:r>
+          <w:rPr>
+            <w:rFonts w:ascii="Cambria Math" w:hAnsi="Cambria Math"/>
+            <w:strike/>
+            <w:noProof/>
+          </w:rPr>
+          <m:t>=1.06</m:t>
+        </m:r>
+      </m:oMath>
+      <w:r>
+        <w:rPr>
+          <w:rFonts w:eastAsiaTheme="minorEastAsia"/>
+          <w:noProof/>
+        </w:rPr>
+        <w:t xml:space="preserve"> </w:t>
+      </w:r>
+      <m:oMath>
+        <m:sSup>
+          <m:sSupPr>
+            <m:ctrlPr>
+              <w:rPr>
+                <w:rFonts w:ascii="Cambria Math" w:hAnsi="Cambria Math"/>
+                <w:i/>
+                <w:noProof/>
+              </w:rPr>
+            </m:ctrlPr>
+          </m:sSupPr>
+          <m:e>
+            <m:r>
+              <w:rPr>
+                <w:rFonts w:ascii="Cambria Math" w:hAnsi="Cambria Math"/>
+                <w:noProof/>
+              </w:rPr>
+              <m:t>e</m:t>
+            </m:r>
+          </m:e>
+          <m:sup>
+            <m:r>
+              <w:rPr>
+                <w:rFonts w:ascii="Cambria Math" w:hAnsi="Cambria Math"/>
+                <w:noProof/>
+              </w:rPr>
+              <m:t>0.023</m:t>
             </m:r>
           </m:sup>
         </m:sSup>
@@ -3301,7 +3355,14 @@
             <w:rFonts w:ascii="Cambria Math" w:hAnsi="Cambria Math"/>
             <w:noProof/>
           </w:rPr>
-          <m:t>=1.06</m:t>
+          <m:t>=1.0</m:t>
+        </m:r>
+        <m:r>
+          <w:rPr>
+            <w:rFonts w:ascii="Cambria Math" w:hAnsi="Cambria Math"/>
+            <w:noProof/>
+          </w:rPr>
+          <m:t>2</m:t>
         </m:r>
       </m:oMath>
       <w:r>
@@ -3309,7 +3370,43 @@
           <w:rFonts w:eastAsiaTheme="minorEastAsia"/>
           <w:noProof/>
         </w:rPr>
-        <w:t xml:space="preserve"> times the mean number of live births per woman that is expected for women with no education (p = 0.006), adjusting for residence and marriage duration. </w:t>
+        <w:t xml:space="preserve"> </w:t>
+      </w:r>
+      <w:r>
+        <w:rPr>
+          <w:rFonts w:eastAsiaTheme="minorEastAsia"/>
+          <w:noProof/>
+        </w:rPr>
+        <w:t>times the mean number of live births per woman that is expected for women with no education (</w:t>
+      </w:r>
+      <w:r>
+        <w:rPr>
+          <w:rFonts w:eastAsiaTheme="minorEastAsia"/>
+          <w:strike/>
+          <w:noProof/>
+        </w:rPr>
+        <w:t>p = 0.006</w:t>
+      </w:r>
+      <w:r>
+        <w:rPr>
+          <w:rFonts w:eastAsiaTheme="minorEastAsia"/>
+          <w:noProof/>
+        </w:rPr>
+        <w:t>)</w:t>
+      </w:r>
+      <w:r>
+        <w:rPr>
+          <w:rFonts w:eastAsiaTheme="minorEastAsia"/>
+          <w:noProof/>
+        </w:rPr>
+        <w:t xml:space="preserve"> (p=0.31)</w:t>
+      </w:r>
+      <w:r>
+        <w:rPr>
+          <w:rFonts w:eastAsiaTheme="minorEastAsia"/>
+          <w:noProof/>
+        </w:rPr>
+        <w:t xml:space="preserve">, adjusting for residence and marriage duration. </w:t>
       </w:r>
       <w:r>
         <w:rPr>
@@ -3324,6 +3421,7 @@
               <w:rPr>
                 <w:rFonts w:ascii="Cambria Math" w:hAnsi="Cambria Math"/>
                 <w:i/>
+                <w:strike/>
                 <w:noProof/>
               </w:rPr>
             </m:ctrlPr>
@@ -3332,6 +3430,7 @@
             <m:r>
               <w:rPr>
                 <w:rFonts w:ascii="Cambria Math" w:hAnsi="Cambria Math"/>
+                <w:strike/>
                 <w:noProof/>
               </w:rPr>
               <m:t>e</m:t>
@@ -3341,9 +3440,63 @@
             <m:r>
               <w:rPr>
                 <w:rFonts w:ascii="Cambria Math" w:hAnsi="Cambria Math"/>
+                <w:strike/>
                 <w:noProof/>
               </w:rPr>
               <m:t>-0.095</m:t>
+            </m:r>
+          </m:sup>
+        </m:sSup>
+        <m:r>
+          <w:rPr>
+            <w:rFonts w:ascii="Cambria Math" w:hAnsi="Cambria Math"/>
+            <w:strike/>
+            <w:noProof/>
+          </w:rPr>
+          <m:t>=0.910</m:t>
+        </m:r>
+      </m:oMath>
+      <w:r>
+        <w:rPr>
+          <w:rFonts w:eastAsiaTheme="minorEastAsia"/>
+          <w:noProof/>
+        </w:rPr>
+        <w:t xml:space="preserve"> </w:t>
+      </w:r>
+      <m:oMath>
+        <m:sSup>
+          <m:sSupPr>
+            <m:ctrlPr>
+              <w:rPr>
+                <w:rFonts w:ascii="Cambria Math" w:hAnsi="Cambria Math"/>
+                <w:i/>
+                <w:noProof/>
+              </w:rPr>
+            </m:ctrlPr>
+          </m:sSupPr>
+          <m:e>
+            <m:r>
+              <w:rPr>
+                <w:rFonts w:ascii="Cambria Math" w:hAnsi="Cambria Math"/>
+                <w:noProof/>
+              </w:rPr>
+              <m:t>e</m:t>
+            </m:r>
+          </m:e>
+          <m:sup>
+            <m:r>
+              <w:rPr>
+                <w:rFonts w:ascii="Cambria Math" w:hAnsi="Cambria Math"/>
+                <w:noProof/>
+              </w:rPr>
+              <m:t>-</m:t>
+            </m:r>
+            <m:r>
+              <w:rPr>
+                <w:rFonts w:ascii="Cambria Math" w:hAnsi="Cambria Math"/>
+                <w:noProof/>
+              </w:rPr>
+              <m:t>0.101</m:t>
             </m:r>
           </m:sup>
         </m:sSup>
@@ -3352,7 +3505,14 @@
             <w:rFonts w:ascii="Cambria Math" w:hAnsi="Cambria Math"/>
             <w:noProof/>
           </w:rPr>
-          <m:t>=0.910</m:t>
+          <m:t>=</m:t>
+        </m:r>
+        <m:r>
+          <w:rPr>
+            <w:rFonts w:ascii="Cambria Math" w:hAnsi="Cambria Math"/>
+            <w:noProof/>
+          </w:rPr>
+          <m:t>0.90</m:t>
         </m:r>
       </m:oMath>
       <w:r>
@@ -3360,7 +3520,28 @@
           <w:rFonts w:eastAsiaTheme="minorEastAsia"/>
           <w:noProof/>
         </w:rPr>
-        <w:t xml:space="preserve"> times the mean number of live births per woman that is expected for women with no education (p &lt; 0.001), adjusting for residence and marriage duration. Finally, women with secondary education or higher are expected to have </w:t>
+        <w:t xml:space="preserve"> </w:t>
+      </w:r>
+      <w:r>
+        <w:rPr>
+          <w:rFonts w:eastAsiaTheme="minorEastAsia"/>
+          <w:noProof/>
+        </w:rPr>
+        <w:t xml:space="preserve">times the mean number of live births per woman that is expected for women with no education (p </w:t>
+      </w:r>
+      <w:r>
+        <w:rPr>
+          <w:rFonts w:eastAsiaTheme="minorEastAsia"/>
+          <w:noProof/>
+        </w:rPr>
+        <w:t>=</w:t>
+      </w:r>
+      <w:r>
+        <w:rPr>
+          <w:rFonts w:eastAsiaTheme="minorEastAsia"/>
+          <w:noProof/>
+        </w:rPr>
+        <w:t xml:space="preserve"> 0.001), adjusting for residence and marriage duration. Finally, women with secondary education or higher are expected to have </w:t>
       </w:r>
       <m:oMath>
         <m:sSup>
@@ -3369,6 +3550,7 @@
               <w:rPr>
                 <w:rFonts w:ascii="Cambria Math" w:eastAsiaTheme="minorEastAsia" w:hAnsi="Cambria Math"/>
                 <w:i/>
+                <w:strike/>
                 <w:noProof/>
               </w:rPr>
             </m:ctrlPr>
@@ -3377,6 +3559,7 @@
             <m:r>
               <w:rPr>
                 <w:rFonts w:ascii="Cambria Math" w:eastAsiaTheme="minorEastAsia" w:hAnsi="Cambria Math"/>
+                <w:strike/>
                 <w:noProof/>
               </w:rPr>
               <m:t>e</m:t>
@@ -3386,6 +3569,7 @@
             <m:r>
               <w:rPr>
                 <w:rFonts w:ascii="Cambria Math" w:eastAsiaTheme="minorEastAsia" w:hAnsi="Cambria Math"/>
+                <w:strike/>
                 <w:noProof/>
               </w:rPr>
               <m:t>-0.406</m:t>
@@ -3395,6 +3579,7 @@
         <m:r>
           <w:rPr>
             <w:rFonts w:ascii="Cambria Math" w:eastAsiaTheme="minorEastAsia" w:hAnsi="Cambria Math"/>
+            <w:strike/>
             <w:noProof/>
           </w:rPr>
           <m:t>=0.667</m:t>
@@ -3405,14 +3590,73 @@
           <w:rFonts w:eastAsiaTheme="minorEastAsia"/>
           <w:noProof/>
         </w:rPr>
-        <w:t xml:space="preserve"> times the mean number of live births per woman that is expected for women with no education</w:t>
-      </w:r>
+        <w:t xml:space="preserve"> </w:t>
+      </w:r>
+      <m:oMath>
+        <m:sSup>
+          <m:sSupPr>
+            <m:ctrlPr>
+              <w:rPr>
+                <w:rFonts w:ascii="Cambria Math" w:hAnsi="Cambria Math"/>
+                <w:i/>
+                <w:noProof/>
+              </w:rPr>
+            </m:ctrlPr>
+          </m:sSupPr>
+          <m:e>
+            <m:r>
+              <w:rPr>
+                <w:rFonts w:ascii="Cambria Math" w:hAnsi="Cambria Math"/>
+                <w:noProof/>
+              </w:rPr>
+              <m:t>e</m:t>
+            </m:r>
+          </m:e>
+          <m:sup>
+            <m:r>
+              <w:rPr>
+                <w:rFonts w:ascii="Cambria Math" w:hAnsi="Cambria Math"/>
+                <w:noProof/>
+              </w:rPr>
+              <m:t>-0.31</m:t>
+            </m:r>
+          </m:sup>
+        </m:sSup>
+        <m:r>
+          <w:rPr>
+            <w:rFonts w:ascii="Cambria Math" w:hAnsi="Cambria Math"/>
+            <w:noProof/>
+          </w:rPr>
+          <m:t>=</m:t>
+        </m:r>
+        <m:r>
+          <w:rPr>
+            <w:rFonts w:ascii="Cambria Math" w:hAnsi="Cambria Math"/>
+            <w:noProof/>
+          </w:rPr>
+          <m:t xml:space="preserve">0.73 </m:t>
+        </m:r>
+      </m:oMath>
       <w:r>
         <w:rPr>
           <w:rFonts w:eastAsiaTheme="minorEastAsia"/>
           <w:noProof/>
         </w:rPr>
+        <w:t>times the mean number of live births per woman that is expected for women with no education</w:t>
+      </w:r>
+      <w:r>
+        <w:rPr>
+          <w:rFonts w:eastAsiaTheme="minorEastAsia"/>
+          <w:noProof/>
+        </w:rPr>
         <w:t>, adjusting for residence and marriage duration</w:t>
+      </w:r>
+      <w:r>
+        <w:rPr>
+          <w:rFonts w:eastAsiaTheme="minorEastAsia"/>
+          <w:noProof/>
+        </w:rPr>
+        <w:t xml:space="preserve"> (p &lt; 0.001)</w:t>
       </w:r>
       <w:r>
         <w:rPr>
@@ -3510,10 +3754,10 @@
           <w:noProof/>
         </w:rPr>
         <w:drawing>
-          <wp:inline distT="0" distB="0" distL="0" distR="0" wp14:anchorId="3459F487" wp14:editId="53C9AF2E">
-            <wp:extent cx="5943600" cy="2835275"/>
+          <wp:inline distT="0" distB="0" distL="0" distR="0" wp14:anchorId="1E6BE63D" wp14:editId="6536F85B">
+            <wp:extent cx="5943600" cy="4210050"/>
             <wp:effectExtent l="0" t="0" r="0" b="0"/>
-            <wp:docPr id="16" name="Picture 16"/>
+            <wp:docPr id="6" name="Picture 6"/>
             <wp:cNvGraphicFramePr>
               <a:graphicFrameLocks xmlns:a="http://schemas.openxmlformats.org/drawingml/2006/main" noChangeAspect="1"/>
             </wp:cNvGraphicFramePr>
@@ -3533,7 +3777,7 @@
                   <pic:spPr>
                     <a:xfrm>
                       <a:off x="0" y="0"/>
-                      <a:ext cx="5943600" cy="2835275"/>
+                      <a:ext cx="5943600" cy="4210050"/>
                     </a:xfrm>
                     <a:prstGeom prst="rect">
                       <a:avLst/>
@@ -3558,6 +3802,7 @@
           <w:rFonts w:eastAsiaTheme="minorEastAsia"/>
           <w:noProof/>
         </w:rPr>
+        <w:lastRenderedPageBreak/>
         <w:t>In comparing the unadjusted model to the adjusted model, it appears that residence and marriage duration do confound the relationship between education level and rate of live births. The parameter estimates for each of the education levels has changed by over 15%.</w:t>
       </w:r>
       <w:r>
@@ -3587,12 +3832,11 @@
           <w:rFonts w:eastAsiaTheme="minorEastAsia"/>
           <w:noProof/>
         </w:rPr>
-        <w:lastRenderedPageBreak/>
         <w:drawing>
-          <wp:inline distT="0" distB="0" distL="0" distR="0" wp14:anchorId="1A074485" wp14:editId="55897EFB">
-            <wp:extent cx="2508250" cy="2051050"/>
-            <wp:effectExtent l="0" t="0" r="0" b="0"/>
-            <wp:docPr id="17" name="Picture 17"/>
+          <wp:inline distT="0" distB="0" distL="0" distR="0" wp14:anchorId="41DD467F" wp14:editId="60E63F31">
+            <wp:extent cx="2641736" cy="2044805"/>
+            <wp:effectExtent l="0" t="0" r="6350" b="0"/>
+            <wp:docPr id="8" name="Picture 8"/>
             <wp:cNvGraphicFramePr>
               <a:graphicFrameLocks xmlns:a="http://schemas.openxmlformats.org/drawingml/2006/main" noChangeAspect="1"/>
             </wp:cNvGraphicFramePr>
@@ -3603,27 +3847,20 @@
                     <pic:cNvPr id="1" name=""/>
                     <pic:cNvPicPr/>
                   </pic:nvPicPr>
-                  <pic:blipFill rotWithShape="1">
+                  <pic:blipFill>
                     <a:blip r:embed="rId16"/>
-                    <a:srcRect t="1824"/>
-                    <a:stretch/>
+                    <a:stretch>
+                      <a:fillRect/>
+                    </a:stretch>
                   </pic:blipFill>
-                  <pic:spPr bwMode="auto">
+                  <pic:spPr>
                     <a:xfrm>
                       <a:off x="0" y="0"/>
-                      <a:ext cx="2508379" cy="2051155"/>
+                      <a:ext cx="2641736" cy="2044805"/>
                     </a:xfrm>
                     <a:prstGeom prst="rect">
                       <a:avLst/>
                     </a:prstGeom>
-                    <a:ln>
-                      <a:noFill/>
-                    </a:ln>
-                    <a:extLst>
-                      <a:ext uri="{53640926-AAD7-44D8-BBD7-CCE9431645EC}">
-                        <a14:shadowObscured xmlns:a14="http://schemas.microsoft.com/office/drawing/2010/main"/>
-                      </a:ext>
-                    </a:extLst>
                   </pic:spPr>
                 </pic:pic>
               </a:graphicData>
@@ -3658,7 +3895,21 @@
           <w:rFonts w:ascii="Calibri" w:eastAsia="Times New Roman" w:hAnsi="Calibri" w:cs="Calibri"/>
           <w:color w:val="000000"/>
         </w:rPr>
-        <w:t>adjusting for residence and education level still seems to deviate from good fit significantly (</w:t>
+        <w:t xml:space="preserve">adjusting for residence and education </w:t>
+      </w:r>
+      <w:r>
+        <w:rPr>
+          <w:rFonts w:ascii="Calibri" w:eastAsia="Times New Roman" w:hAnsi="Calibri" w:cs="Calibri"/>
+          <w:color w:val="000000"/>
+        </w:rPr>
+        <w:t xml:space="preserve">do not </w:t>
+      </w:r>
+      <w:r>
+        <w:rPr>
+          <w:rFonts w:ascii="Calibri" w:eastAsia="Times New Roman" w:hAnsi="Calibri" w:cs="Calibri"/>
+          <w:color w:val="000000"/>
+        </w:rPr>
+        <w:t>deviate from good fit significantly (</w:t>
       </w:r>
       <m:oMath>
         <m:r>
@@ -3666,7 +3917,56 @@
             <w:rFonts w:ascii="Cambria Math" w:eastAsia="Times New Roman" w:hAnsi="Cambria Math" w:cs="Calibri"/>
             <w:color w:val="000000"/>
           </w:rPr>
-          <m:t>p&lt;0.01, p&lt;0.01</m:t>
+          <m:t>p</m:t>
+        </m:r>
+        <m:r>
+          <w:rPr>
+            <w:rFonts w:ascii="Cambria Math" w:eastAsia="Times New Roman" w:hAnsi="Cambria Math" w:cs="Calibri"/>
+            <w:color w:val="000000"/>
+          </w:rPr>
+          <m:t>=</m:t>
+        </m:r>
+        <m:r>
+          <w:rPr>
+            <w:rFonts w:ascii="Cambria Math" w:eastAsia="Times New Roman" w:hAnsi="Cambria Math" w:cs="Calibri"/>
+            <w:color w:val="000000"/>
+          </w:rPr>
+          <m:t>0.1</m:t>
+        </m:r>
+        <m:r>
+          <w:rPr>
+            <w:rFonts w:ascii="Cambria Math" w:eastAsia="Times New Roman" w:hAnsi="Cambria Math" w:cs="Calibri"/>
+            <w:color w:val="000000"/>
+          </w:rPr>
+          <m:t>4</m:t>
+        </m:r>
+        <m:r>
+          <w:rPr>
+            <w:rFonts w:ascii="Cambria Math" w:eastAsia="Times New Roman" w:hAnsi="Cambria Math" w:cs="Calibri"/>
+            <w:color w:val="000000"/>
+          </w:rPr>
+          <m:t>, p</m:t>
+        </m:r>
+        <m:r>
+          <w:rPr>
+            <w:rFonts w:ascii="Cambria Math" w:eastAsia="Times New Roman" w:hAnsi="Cambria Math" w:cs="Calibri"/>
+            <w:color w:val="000000"/>
+          </w:rPr>
+          <m:t>=</m:t>
+        </m:r>
+        <m:r>
+          <w:rPr>
+            <w:rFonts w:ascii="Cambria Math" w:eastAsia="Times New Roman" w:hAnsi="Cambria Math" w:cs="Calibri"/>
+            <w:color w:val="000000"/>
+          </w:rPr>
+          <m:t>0.</m:t>
+        </m:r>
+        <m:r>
+          <w:rPr>
+            <w:rFonts w:ascii="Cambria Math" w:eastAsia="Times New Roman" w:hAnsi="Cambria Math" w:cs="Calibri"/>
+            <w:color w:val="000000"/>
+          </w:rPr>
+          <m:t>13</m:t>
         </m:r>
       </m:oMath>
       <w:r>
@@ -4166,14 +4466,13 @@
       <w:r>
         <w:rPr>
           <w:rFonts w:ascii="Calibri" w:eastAsia="Times New Roman" w:hAnsi="Calibri" w:cs="Calibri"/>
-          <w:noProof/>
           <w:color w:val="FF0000"/>
         </w:rPr>
         <w:drawing>
-          <wp:inline distT="0" distB="0" distL="0" distR="0" wp14:anchorId="4B4E5BC7" wp14:editId="1823ABC6">
-            <wp:extent cx="5416828" cy="4318222"/>
-            <wp:effectExtent l="0" t="0" r="0" b="6350"/>
-            <wp:docPr id="19" name="Picture 19"/>
+          <wp:inline distT="0" distB="0" distL="0" distR="0" wp14:anchorId="4D4207D8" wp14:editId="7933C04F">
+            <wp:extent cx="5404128" cy="5251720"/>
+            <wp:effectExtent l="0" t="0" r="6350" b="6350"/>
+            <wp:docPr id="9" name="Picture 9"/>
             <wp:cNvGraphicFramePr>
               <a:graphicFrameLocks xmlns:a="http://schemas.openxmlformats.org/drawingml/2006/main" noChangeAspect="1"/>
             </wp:cNvGraphicFramePr>
@@ -4193,7 +4492,7 @@
                   <pic:spPr>
                     <a:xfrm>
                       <a:off x="0" y="0"/>
-                      <a:ext cx="5416828" cy="4318222"/>
+                      <a:ext cx="5404128" cy="5251720"/>
                     </a:xfrm>
                     <a:prstGeom prst="rect">
                       <a:avLst/>
@@ -4230,7 +4529,55 @@
           <w:rFonts w:eastAsia="MS Mincho" w:cstheme="minorHAnsi"/>
           <w:lang w:eastAsia="ja-JP"/>
         </w:rPr>
-        <w:t xml:space="preserve">The negative binomial model differs from the Poisson model in that the parameter estimates have changed, and also that the p-values for education levels 2 and 3 and residence are no longer significant. The information </w:t>
+        <w:t xml:space="preserve">The negative binomial model differs from the Poisson model in that the </w:t>
+      </w:r>
+      <w:r>
+        <w:rPr>
+          <w:rFonts w:eastAsia="MS Mincho" w:cstheme="minorHAnsi"/>
+          <w:strike/>
+          <w:lang w:eastAsia="ja-JP"/>
+        </w:rPr>
+        <w:t>parameter estimates have changed, and also that the p-values for education levels 2 and 3 and residence are no longer significant.</w:t>
+      </w:r>
+      <w:r>
+        <w:rPr>
+          <w:rFonts w:eastAsia="MS Mincho" w:cstheme="minorHAnsi"/>
+          <w:lang w:eastAsia="ja-JP"/>
+        </w:rPr>
+        <w:t xml:space="preserve"> </w:t>
+      </w:r>
+      <w:r>
+        <w:rPr>
+          <w:rFonts w:eastAsia="MS Mincho" w:cstheme="minorHAnsi"/>
+          <w:color w:val="0070C0"/>
+          <w:lang w:eastAsia="ja-JP"/>
+        </w:rPr>
+        <w:t xml:space="preserve">The p-values and standard errors for the parameter estimates are slightly higher, but </w:t>
+      </w:r>
+      <w:proofErr w:type="gramStart"/>
+      <w:r>
+        <w:rPr>
+          <w:rFonts w:eastAsia="MS Mincho" w:cstheme="minorHAnsi"/>
+          <w:color w:val="0070C0"/>
+          <w:lang w:eastAsia="ja-JP"/>
+        </w:rPr>
+        <w:t>overall</w:t>
+      </w:r>
+      <w:proofErr w:type="gramEnd"/>
+      <w:r>
+        <w:rPr>
+          <w:rFonts w:eastAsia="MS Mincho" w:cstheme="minorHAnsi"/>
+          <w:color w:val="0070C0"/>
+          <w:lang w:eastAsia="ja-JP"/>
+        </w:rPr>
+        <w:t xml:space="preserve"> they are very similar. </w:t>
+      </w:r>
+      <w:r>
+        <w:rPr>
+          <w:rFonts w:eastAsia="MS Mincho" w:cstheme="minorHAnsi"/>
+          <w:lang w:eastAsia="ja-JP"/>
+        </w:rPr>
+        <w:t xml:space="preserve">The information </w:t>
       </w:r>
       <m:oMath>
         <m:r>
@@ -4276,7 +4623,15 @@
           <w:rFonts w:eastAsia="MS Mincho" w:cstheme="minorHAnsi"/>
           <w:lang w:eastAsia="ja-JP"/>
         </w:rPr>
-        <w:t xml:space="preserve"> In Poisson regression, the variance is assumed to be equal to the mean, but in negative binomial regression, the variance is modeled as being equal to the mean plus </w:t>
+        <w:t xml:space="preserve"> In Poisson regression, the variance is </w:t>
+      </w:r>
+      <w:r>
+        <w:rPr>
+          <w:rFonts w:eastAsia="MS Mincho" w:cstheme="minorHAnsi"/>
+          <w:lang w:eastAsia="ja-JP"/>
+        </w:rPr>
+        <w:lastRenderedPageBreak/>
+        <w:t xml:space="preserve">assumed to be equal to the mean, but in negative binomial regression, the variance is modeled as being equal to the mean plus </w:t>
       </w:r>
       <m:oMath>
         <m:f>
@@ -4479,20 +4834,22 @@
         <w:spacing w:before="120" w:after="0" w:line="240" w:lineRule="auto"/>
         <w:rPr>
           <w:rFonts w:ascii="Calibri" w:eastAsia="Times New Roman" w:hAnsi="Calibri" w:cs="Calibri"/>
+          <w:strike/>
           <w:color w:val="000000"/>
         </w:rPr>
       </w:pPr>
       <w:r>
         <w:rPr>
           <w:rFonts w:ascii="Calibri" w:eastAsia="Times New Roman" w:hAnsi="Calibri" w:cs="Calibri"/>
+          <w:strike/>
           <w:color w:val="000000"/>
         </w:rPr>
-        <w:lastRenderedPageBreak/>
         <w:t>The value of the dispersion parameter that the model found is 17.97 (CI = (13.84, 22.10)).</w:t>
       </w:r>
       <w:r>
         <w:rPr>
           <w:rFonts w:ascii="Calibri" w:eastAsia="Times New Roman" w:hAnsi="Calibri" w:cs="Calibri"/>
+          <w:strike/>
           <w:color w:val="000000"/>
         </w:rPr>
         <w:t xml:space="preserve"> </w:t>
@@ -4500,6 +4857,7 @@
       <w:r>
         <w:rPr>
           <w:rFonts w:ascii="Calibri" w:eastAsia="Times New Roman" w:hAnsi="Calibri" w:cs="Calibri"/>
+          <w:strike/>
           <w:color w:val="000000"/>
         </w:rPr>
         <w:t>T</w:t>
@@ -4507,6 +4865,7 @@
       <w:r>
         <w:rPr>
           <w:rFonts w:ascii="Calibri" w:eastAsia="Times New Roman" w:hAnsi="Calibri" w:cs="Calibri"/>
+          <w:strike/>
           <w:color w:val="000000"/>
         </w:rPr>
         <w:t xml:space="preserve">he formula for the variance of Y is given by </w:t>
@@ -4515,6 +4874,7 @@
         <m:r>
           <w:rPr>
             <w:rFonts w:ascii="Cambria Math" w:eastAsia="Times New Roman" w:hAnsi="Cambria Math" w:cs="Calibri"/>
+            <w:strike/>
             <w:color w:val="000000"/>
           </w:rPr>
           <m:t>Var</m:t>
@@ -4525,6 +4885,7 @@
               <w:rPr>
                 <w:rFonts w:ascii="Cambria Math" w:eastAsia="Times New Roman" w:hAnsi="Cambria Math" w:cs="Calibri"/>
                 <w:i/>
+                <w:strike/>
                 <w:color w:val="000000"/>
               </w:rPr>
             </m:ctrlPr>
@@ -4533,6 +4894,7 @@
             <m:r>
               <w:rPr>
                 <w:rFonts w:ascii="Cambria Math" w:eastAsia="Times New Roman" w:hAnsi="Cambria Math" w:cs="Calibri"/>
+                <w:strike/>
                 <w:color w:val="000000"/>
               </w:rPr>
               <m:t>Y</m:t>
@@ -4542,6 +4904,7 @@
         <m:r>
           <w:rPr>
             <w:rFonts w:ascii="Cambria Math" w:eastAsia="Times New Roman" w:hAnsi="Cambria Math" w:cs="Calibri"/>
+            <w:strike/>
             <w:color w:val="000000"/>
           </w:rPr>
           <m:t>=μ+</m:t>
@@ -4552,6 +4915,7 @@
               <w:rPr>
                 <w:rFonts w:ascii="Cambria Math" w:eastAsia="Times New Roman" w:hAnsi="Cambria Math" w:cs="Calibri"/>
                 <w:i/>
+                <w:strike/>
                 <w:color w:val="000000"/>
               </w:rPr>
             </m:ctrlPr>
@@ -4563,6 +4927,7 @@
                   <w:rPr>
                     <w:rFonts w:ascii="Cambria Math" w:eastAsia="Times New Roman" w:hAnsi="Cambria Math" w:cs="Calibri"/>
                     <w:i/>
+                    <w:strike/>
                     <w:color w:val="000000"/>
                   </w:rPr>
                 </m:ctrlPr>
@@ -4571,6 +4936,7 @@
                 <m:r>
                   <w:rPr>
                     <w:rFonts w:ascii="Cambria Math" w:eastAsia="Times New Roman" w:hAnsi="Cambria Math" w:cs="Calibri"/>
+                    <w:strike/>
                     <w:color w:val="000000"/>
                   </w:rPr>
                   <m:t>μ</m:t>
@@ -4580,6 +4946,7 @@
                 <m:r>
                   <w:rPr>
                     <w:rFonts w:ascii="Cambria Math" w:eastAsia="Times New Roman" w:hAnsi="Cambria Math" w:cs="Calibri"/>
+                    <w:strike/>
                     <w:color w:val="000000"/>
                   </w:rPr>
                   <m:t>2</m:t>
@@ -4591,6 +4958,7 @@
             <m:r>
               <w:rPr>
                 <w:rFonts w:ascii="Cambria Math" w:eastAsia="Times New Roman" w:hAnsi="Cambria Math" w:cs="Calibri"/>
+                <w:strike/>
                 <w:color w:val="000000"/>
               </w:rPr>
               <m:t>θ</m:t>
@@ -4601,6 +4969,7 @@
       <w:r>
         <w:rPr>
           <w:rFonts w:ascii="Calibri" w:eastAsia="Times New Roman" w:hAnsi="Calibri" w:cs="Calibri"/>
+          <w:strike/>
           <w:color w:val="000000"/>
         </w:rPr>
         <w:t xml:space="preserve">, </w:t>
@@ -4608,6 +4977,7 @@
       <w:r>
         <w:rPr>
           <w:rFonts w:ascii="Calibri" w:eastAsia="Times New Roman" w:hAnsi="Calibri" w:cs="Calibri"/>
+          <w:strike/>
           <w:color w:val="000000"/>
         </w:rPr>
         <w:t xml:space="preserve">so </w:t>
@@ -4615,6 +4985,7 @@
       <w:r>
         <w:rPr>
           <w:rFonts w:ascii="Calibri" w:eastAsia="Times New Roman" w:hAnsi="Calibri" w:cs="Calibri"/>
+          <w:strike/>
           <w:color w:val="000000"/>
         </w:rPr>
         <w:t xml:space="preserve">as </w:t>
@@ -4623,6 +4994,7 @@
         <m:r>
           <w:rPr>
             <w:rFonts w:ascii="Cambria Math" w:eastAsia="Times New Roman" w:hAnsi="Cambria Math" w:cs="Calibri"/>
+            <w:strike/>
             <w:color w:val="000000"/>
           </w:rPr>
           <m:t>θ→∞</m:t>
@@ -4631,6 +5003,7 @@
       <w:r>
         <w:rPr>
           <w:rFonts w:ascii="Calibri" w:eastAsia="Times New Roman" w:hAnsi="Calibri" w:cs="Calibri"/>
+          <w:strike/>
           <w:color w:val="000000"/>
         </w:rPr>
         <w:t xml:space="preserve"> the negative binomial distribution would converge to a Poisson distribution. Since t</w:t>
@@ -4638,6 +5011,7 @@
       <w:r>
         <w:rPr>
           <w:rFonts w:ascii="Calibri" w:eastAsia="Times New Roman" w:hAnsi="Calibri" w:cs="Calibri"/>
+          <w:strike/>
           <w:color w:val="000000"/>
         </w:rPr>
         <w:t xml:space="preserve">he estimated value of </w:t>
@@ -4646,6 +5020,7 @@
         <m:r>
           <w:rPr>
             <w:rFonts w:ascii="Cambria Math" w:eastAsia="Times New Roman" w:hAnsi="Cambria Math" w:cs="Calibri"/>
+            <w:strike/>
             <w:color w:val="000000"/>
           </w:rPr>
           <m:t>θ</m:t>
@@ -4654,9 +5029,42 @@
       <w:r>
         <w:rPr>
           <w:rFonts w:ascii="Calibri" w:eastAsia="Times New Roman" w:hAnsi="Calibri" w:cs="Calibri"/>
+          <w:strike/>
           <w:color w:val="000000"/>
         </w:rPr>
         <w:t xml:space="preserve"> is pretty low, I would argue that there is a high degree of overdispersion in the data.</w:t>
+      </w:r>
+    </w:p>
+    <w:p>
+      <w:pPr>
+        <w:spacing w:before="120" w:after="0" w:line="240" w:lineRule="auto"/>
+        <w:rPr>
+          <w:rFonts w:ascii="Calibri" w:eastAsia="Times New Roman" w:hAnsi="Calibri" w:cs="Calibri"/>
+          <w:color w:val="000000"/>
+        </w:rPr>
+      </w:pPr>
+      <w:r>
+        <w:rPr>
+          <w:rFonts w:ascii="Calibri" w:eastAsia="Times New Roman" w:hAnsi="Calibri" w:cs="Calibri"/>
+          <w:color w:val="000000"/>
+        </w:rPr>
+        <w:t xml:space="preserve">The value of the overdispersion parameter was actually taken to be one. This means that the data was actually not </w:t>
+      </w:r>
+      <w:proofErr w:type="spellStart"/>
+      <w:r>
+        <w:rPr>
+          <w:rFonts w:ascii="Calibri" w:eastAsia="Times New Roman" w:hAnsi="Calibri" w:cs="Calibri"/>
+          <w:color w:val="000000"/>
+        </w:rPr>
+        <w:t>overdispersed</w:t>
+      </w:r>
+      <w:proofErr w:type="spellEnd"/>
+      <w:r>
+        <w:rPr>
+          <w:rFonts w:ascii="Calibri" w:eastAsia="Times New Roman" w:hAnsi="Calibri" w:cs="Calibri"/>
+          <w:color w:val="000000"/>
+        </w:rPr>
+        <w:t xml:space="preserve"> and was fit by the Poisson model well.</w:t>
       </w:r>
     </w:p>
     <w:p>
@@ -4773,7 +5181,22 @@
     </w:p>
     <w:p>
       <w:r>
-        <w:t>The Akaike information criterion (AIC) for the Poisson and negative binomial models is 861.24 and 643.29 respectively.</w:t>
+        <w:t xml:space="preserve">The Akaike information criterion (AIC) for the Poisson and negative binomial models is </w:t>
+      </w:r>
+      <w:r>
+        <w:rPr>
+          <w:strike/>
+        </w:rPr>
+        <w:t>861.24 and 643.29</w:t>
+      </w:r>
+      <w:r>
+        <w:t xml:space="preserve"> </w:t>
+      </w:r>
+      <w:r>
+        <w:t xml:space="preserve">522.14 and 524.15 </w:t>
+      </w:r>
+      <w:r>
+        <w:t>respectively.</w:t>
       </w:r>
       <w:r>
         <w:t xml:space="preserve"> A difference of at least 10 in AIC values for two different models would suggest significant difference in fit,</w:t>
@@ -4782,8 +5205,40 @@
         <w:t xml:space="preserve"> and</w:t>
       </w:r>
       <w:r>
-        <w:t xml:space="preserve"> since the difference is much greater than 10 for these models, I would argue that there is a need for the added complexity of the overdispersion parameter in the negative binomial model. Additionally, the lower AIC value for the negative binomial model suggests that a lower amount of information is lost by modeling the data as negative binomial, pointing to the negative binomial model being a better choice.</w:t>
-      </w:r>
+        <w:t xml:space="preserve"> since the difference is </w:t>
+      </w:r>
+      <w:r>
+        <w:rPr>
+          <w:strike/>
+        </w:rPr>
+        <w:t>much</w:t>
+      </w:r>
+      <w:r>
+        <w:t xml:space="preserve"> </w:t>
+      </w:r>
+      <w:r>
+        <w:rPr>
+          <w:color w:val="0070C0"/>
+        </w:rPr>
+        <w:t>not</w:t>
+      </w:r>
+      <w:r>
+        <w:t xml:space="preserve"> greater than 10 for these models, I would argue that there is a </w:t>
+      </w:r>
+      <w:r>
+        <w:rPr>
+          <w:color w:val="0070C0"/>
+        </w:rPr>
+        <w:t>no</w:t>
+      </w:r>
+      <w:r>
+        <w:t xml:space="preserve"> </w:t>
+      </w:r>
+      <w:r>
+        <w:t>need for the added complexity of the overdispersion parameter in the negative binomial model. Additionally, the lower AIC value for the negative binomial model suggests that a lower amount of information is lost by modeling the data as negative binomial, pointing to the negative binomial model being a better choice.</w:t>
+      </w:r>
+      <w:bookmarkStart w:id="0" w:name="_GoBack"/>
+      <w:bookmarkEnd w:id="0"/>
     </w:p>
     <w:sectPr>
       <w:footerReference w:type="default" r:id="rId18"/>

</xml_diff>